<commit_message>
Vault backup: 01/05/24 20:27:28 ASUS
Affected files:
.obsidian/workspace.json
WIR/Wirtschaft/020524.docx
</commit_message>
<xml_diff>
--- a/WIR/Wirtschaft/020524.docx
+++ b/WIR/Wirtschaft/020524.docx
@@ -32,7 +32,15 @@
         </w:numPr>
       </w:pPr>
       <w:r>
-        <w:t>Kreditoren sind Gläubiger, denen eine Unternehmen Geld schuldet.</w:t>
+        <w:t xml:space="preserve">Kreditoren sind </w:t>
+      </w:r>
+      <w:proofErr w:type="gramStart"/>
+      <w:r>
+        <w:t>Gläubiger</w:t>
+      </w:r>
+      <w:proofErr w:type="gramEnd"/>
+      <w:r>
+        <w:t>, denen ein Unternehmen Geld schuldet.</w:t>
       </w:r>
     </w:p>
     <w:p>
@@ -66,6 +74,9 @@
     </w:p>
     <w:p>
       <w:r>
+        <w:rPr>
+          <w:noProof/>
+        </w:rPr>
         <w:drawing>
           <wp:inline distT="0" distB="0" distL="0" distR="0" wp14:anchorId="217C3590" wp14:editId="351F959A">
             <wp:extent cx="4953691" cy="1914792"/>
@@ -139,6 +150,9 @@
     </w:p>
     <w:p>
       <w:r>
+        <w:rPr>
+          <w:noProof/>
+        </w:rPr>
         <w:drawing>
           <wp:inline distT="0" distB="0" distL="0" distR="0" wp14:anchorId="572C38DE" wp14:editId="568E834D">
             <wp:extent cx="3134162" cy="2762636"/>
@@ -468,122 +482,245 @@
         <w:t>Jahresabschluss besteht aus Bilanz und Gewinn und Verlust Rechnung</w:t>
       </w:r>
     </w:p>
-    <w:p>
-      <w:r>
+    <w:p/>
+    <w:p/>
+    <w:p/>
+    <w:p/>
+    <w:p/>
+    <w:p/>
+    <w:p/>
+    <w:p/>
+    <w:p>
+      <w:r>
+        <w:lastRenderedPageBreak/>
         <w:t>Kennzahlen: (Erklärung im Buch)</w:t>
       </w:r>
     </w:p>
     <w:p>
       <w:pPr>
-        <w:pStyle w:val="Listenabsatz"/>
-        <w:numPr>
-          <w:ilvl w:val="0"/>
-          <w:numId w:val="1"/>
-        </w:numPr>
-      </w:pPr>
-      <w:r>
-        <w:t>Eigenkapital:</w:t>
-      </w:r>
-    </w:p>
-    <w:p>
-      <w:pPr>
-        <w:pStyle w:val="Listenabsatz"/>
-        <w:numPr>
-          <w:ilvl w:val="0"/>
-          <w:numId w:val="1"/>
-        </w:numPr>
-      </w:pPr>
-      <w:r>
-        <w:t>Anlagendeckung:</w:t>
-      </w:r>
-    </w:p>
-    <w:p>
-      <w:pPr>
-        <w:pStyle w:val="Listenabsatz"/>
-        <w:numPr>
-          <w:ilvl w:val="0"/>
-          <w:numId w:val="1"/>
-        </w:numPr>
-      </w:pPr>
-      <w:r>
-        <w:t>Liquidität:</w:t>
-      </w:r>
-    </w:p>
-    <w:p>
-      <w:pPr>
-        <w:pStyle w:val="Listenabsatz"/>
-        <w:numPr>
-          <w:ilvl w:val="0"/>
-          <w:numId w:val="1"/>
-        </w:numPr>
-      </w:pPr>
-      <w:r>
-        <w:t>Cashflow:</w:t>
-      </w:r>
-    </w:p>
-    <w:p>
-      <w:pPr>
-        <w:pStyle w:val="Listenabsatz"/>
-        <w:numPr>
-          <w:ilvl w:val="0"/>
-          <w:numId w:val="1"/>
-        </w:numPr>
-      </w:pPr>
-      <w:r>
-        <w:t>Dynamischer Verschuldungsgrad:</w:t>
-      </w:r>
-    </w:p>
-    <w:p>
-      <w:pPr>
-        <w:pStyle w:val="Listenabsatz"/>
-        <w:numPr>
-          <w:ilvl w:val="0"/>
-          <w:numId w:val="1"/>
-        </w:numPr>
-      </w:pPr>
-      <w:r>
-        <w:t>Cashflow-Leistungsrate:</w:t>
-      </w:r>
-    </w:p>
-    <w:p>
-      <w:pPr>
-        <w:pStyle w:val="Listenabsatz"/>
-        <w:numPr>
-          <w:ilvl w:val="0"/>
-          <w:numId w:val="1"/>
-        </w:numPr>
-      </w:pPr>
-      <w:r>
-        <w:t>Eigenkapitalrentabilität:</w:t>
-      </w:r>
-    </w:p>
-    <w:p>
-      <w:pPr>
-        <w:pStyle w:val="Listenabsatz"/>
-        <w:numPr>
-          <w:ilvl w:val="0"/>
-          <w:numId w:val="1"/>
-        </w:numPr>
-      </w:pPr>
-      <w:r>
-        <w:t>Gesamtrentabilität:</w:t>
-      </w:r>
-    </w:p>
-    <w:p>
-      <w:pPr>
-        <w:pStyle w:val="Listenabsatz"/>
-        <w:numPr>
-          <w:ilvl w:val="0"/>
-          <w:numId w:val="1"/>
-        </w:numPr>
+        <w:numPr>
+          <w:ilvl w:val="0"/>
+          <w:numId w:val="2"/>
+        </w:numPr>
+        <w:rPr>
+          <w:lang w:val="de-AT"/>
+        </w:rPr>
+      </w:pPr>
+      <w:r>
+        <w:rPr>
+          <w:b/>
+          <w:bCs/>
+          <w:lang w:val="de-AT"/>
+        </w:rPr>
+        <w:t>Eigenkapital</w:t>
+      </w:r>
+      <w:r>
+        <w:rPr>
+          <w:lang w:val="de-AT"/>
+        </w:rPr>
+        <w:t>: Der Anteil des Unternehmens, der den Eigentümern gehört.</w:t>
+      </w:r>
+    </w:p>
+    <w:p>
+      <w:pPr>
+        <w:numPr>
+          <w:ilvl w:val="0"/>
+          <w:numId w:val="2"/>
+        </w:numPr>
+        <w:rPr>
+          <w:lang w:val="de-AT"/>
+        </w:rPr>
+      </w:pPr>
+      <w:r>
+        <w:rPr>
+          <w:b/>
+          <w:bCs/>
+          <w:lang w:val="de-AT"/>
+        </w:rPr>
+        <w:t>Anlagendeckung</w:t>
+      </w:r>
+      <w:r>
+        <w:rPr>
+          <w:lang w:val="de-AT"/>
+        </w:rPr>
+        <w:t>: Wie gut das Eigenkapital durch Vermögenswerte gedeckt ist.</w:t>
+      </w:r>
+    </w:p>
+    <w:p>
+      <w:pPr>
+        <w:numPr>
+          <w:ilvl w:val="0"/>
+          <w:numId w:val="2"/>
+        </w:numPr>
+        <w:rPr>
+          <w:lang w:val="de-AT"/>
+        </w:rPr>
+      </w:pPr>
+      <w:r>
+        <w:rPr>
+          <w:b/>
+          <w:bCs/>
+          <w:lang w:val="de-AT"/>
+        </w:rPr>
+        <w:t>Liquidität</w:t>
+      </w:r>
+      <w:r>
+        <w:rPr>
+          <w:lang w:val="de-AT"/>
+        </w:rPr>
+        <w:t>: Die Fähigkeit, kurzfristige Schulden mit verfügbarem Geld zu begleichen.</w:t>
+      </w:r>
+    </w:p>
+    <w:p>
+      <w:pPr>
+        <w:numPr>
+          <w:ilvl w:val="0"/>
+          <w:numId w:val="2"/>
+        </w:numPr>
+        <w:rPr>
+          <w:lang w:val="de-AT"/>
+        </w:rPr>
+      </w:pPr>
+      <w:r>
+        <w:rPr>
+          <w:b/>
+          <w:bCs/>
+          <w:lang w:val="de-AT"/>
+        </w:rPr>
+        <w:t>Cashflow</w:t>
+      </w:r>
+      <w:r>
+        <w:rPr>
+          <w:lang w:val="de-AT"/>
+        </w:rPr>
+        <w:t>: Ein- und Auszahlungen von Geld in einem Unternehmen.</w:t>
+      </w:r>
+    </w:p>
+    <w:p>
+      <w:pPr>
+        <w:numPr>
+          <w:ilvl w:val="0"/>
+          <w:numId w:val="2"/>
+        </w:numPr>
+        <w:rPr>
+          <w:lang w:val="de-AT"/>
+        </w:rPr>
+      </w:pPr>
+      <w:r>
+        <w:rPr>
+          <w:b/>
+          <w:bCs/>
+          <w:lang w:val="de-AT"/>
+        </w:rPr>
+        <w:t>Dynamischer Verschuldungsgrad</w:t>
+      </w:r>
+      <w:r>
+        <w:rPr>
+          <w:lang w:val="de-AT"/>
+        </w:rPr>
+        <w:t>: Verhältnis der Schulden zum jährlichen Cashflow.</w:t>
+      </w:r>
+    </w:p>
+    <w:p>
+      <w:pPr>
+        <w:numPr>
+          <w:ilvl w:val="0"/>
+          <w:numId w:val="2"/>
+        </w:numPr>
+        <w:rPr>
+          <w:lang w:val="de-AT"/>
+        </w:rPr>
+      </w:pPr>
+      <w:r>
+        <w:rPr>
+          <w:b/>
+          <w:bCs/>
+          <w:lang w:val="de-AT"/>
+        </w:rPr>
+        <w:t>Cashflow-Leistungsrate</w:t>
+      </w:r>
+      <w:r>
+        <w:rPr>
+          <w:lang w:val="de-AT"/>
+        </w:rPr>
+        <w:t>: Wie gut der Cashflow die Schulden deckt.</w:t>
+      </w:r>
+    </w:p>
+    <w:p>
+      <w:pPr>
+        <w:numPr>
+          <w:ilvl w:val="0"/>
+          <w:numId w:val="2"/>
+        </w:numPr>
+        <w:rPr>
+          <w:lang w:val="de-AT"/>
+        </w:rPr>
+      </w:pPr>
+      <w:r>
+        <w:rPr>
+          <w:b/>
+          <w:bCs/>
+          <w:lang w:val="de-AT"/>
+        </w:rPr>
+        <w:t>Eigenkapitalrentabilität</w:t>
+      </w:r>
+      <w:r>
+        <w:rPr>
+          <w:lang w:val="de-AT"/>
+        </w:rPr>
+        <w:t>: Rentabilität des Eigenkapitals.</w:t>
+      </w:r>
+    </w:p>
+    <w:p>
+      <w:pPr>
+        <w:numPr>
+          <w:ilvl w:val="0"/>
+          <w:numId w:val="2"/>
+        </w:numPr>
+        <w:rPr>
+          <w:lang w:val="de-AT"/>
+        </w:rPr>
+      </w:pPr>
+      <w:r>
+        <w:rPr>
+          <w:b/>
+          <w:bCs/>
+          <w:lang w:val="de-AT"/>
+        </w:rPr>
+        <w:t>Gesamtrentabilität</w:t>
+      </w:r>
+      <w:r>
+        <w:rPr>
+          <w:lang w:val="de-AT"/>
+        </w:rPr>
+        <w:t>: Rentabilität des gesamten investierten Kapitals.</w:t>
+      </w:r>
+    </w:p>
+    <w:p>
+      <w:pPr>
+        <w:numPr>
+          <w:ilvl w:val="0"/>
+          <w:numId w:val="2"/>
+        </w:numPr>
+        <w:rPr>
+          <w:lang w:val="de-AT"/>
+        </w:rPr>
       </w:pPr>
       <w:proofErr w:type="gramStart"/>
       <w:r>
+        <w:rPr>
+          <w:b/>
+          <w:bCs/>
+          <w:lang w:val="de-AT"/>
+        </w:rPr>
         <w:t>Quicktest</w:t>
       </w:r>
       <w:proofErr w:type="gramEnd"/>
       <w:r>
-        <w:t>:</w:t>
+        <w:rPr>
+          <w:lang w:val="de-AT"/>
+        </w:rPr>
+        <w:t>: Verhältnis von liquiden Mitteln zu kurzfristigen Verbindlichkeiten.</w:t>
       </w:r>
     </w:p>
     <w:p>
@@ -766,8 +903,160 @@
       </w:rPr>
     </w:lvl>
   </w:abstractNum>
+  <w:abstractNum w:abstractNumId="1" w15:restartNumberingAfterBreak="0">
+    <w:nsid w:val="0DD56909"/>
+    <w:multiLevelType w:val="multilevel"/>
+    <w:tmpl w:val="834EDB30"/>
+    <w:lvl w:ilvl="0">
+      <w:start w:val="1"/>
+      <w:numFmt w:val="bullet"/>
+      <w:lvlText w:val=""/>
+      <w:lvlJc w:val="left"/>
+      <w:pPr>
+        <w:tabs>
+          <w:tab w:val="num" w:pos="720"/>
+        </w:tabs>
+        <w:ind w:left="720" w:hanging="360"/>
+      </w:pPr>
+      <w:rPr>
+        <w:rFonts w:ascii="Symbol" w:hAnsi="Symbol" w:hint="default"/>
+        <w:sz w:val="20"/>
+      </w:rPr>
+    </w:lvl>
+    <w:lvl w:ilvl="1" w:tentative="1">
+      <w:start w:val="1"/>
+      <w:numFmt w:val="bullet"/>
+      <w:lvlText w:val=""/>
+      <w:lvlJc w:val="left"/>
+      <w:pPr>
+        <w:tabs>
+          <w:tab w:val="num" w:pos="1440"/>
+        </w:tabs>
+        <w:ind w:left="1440" w:hanging="360"/>
+      </w:pPr>
+      <w:rPr>
+        <w:rFonts w:ascii="Symbol" w:hAnsi="Symbol" w:hint="default"/>
+        <w:sz w:val="20"/>
+      </w:rPr>
+    </w:lvl>
+    <w:lvl w:ilvl="2" w:tentative="1">
+      <w:start w:val="1"/>
+      <w:numFmt w:val="bullet"/>
+      <w:lvlText w:val=""/>
+      <w:lvlJc w:val="left"/>
+      <w:pPr>
+        <w:tabs>
+          <w:tab w:val="num" w:pos="2160"/>
+        </w:tabs>
+        <w:ind w:left="2160" w:hanging="360"/>
+      </w:pPr>
+      <w:rPr>
+        <w:rFonts w:ascii="Symbol" w:hAnsi="Symbol" w:hint="default"/>
+        <w:sz w:val="20"/>
+      </w:rPr>
+    </w:lvl>
+    <w:lvl w:ilvl="3" w:tentative="1">
+      <w:start w:val="1"/>
+      <w:numFmt w:val="bullet"/>
+      <w:lvlText w:val=""/>
+      <w:lvlJc w:val="left"/>
+      <w:pPr>
+        <w:tabs>
+          <w:tab w:val="num" w:pos="2880"/>
+        </w:tabs>
+        <w:ind w:left="2880" w:hanging="360"/>
+      </w:pPr>
+      <w:rPr>
+        <w:rFonts w:ascii="Symbol" w:hAnsi="Symbol" w:hint="default"/>
+        <w:sz w:val="20"/>
+      </w:rPr>
+    </w:lvl>
+    <w:lvl w:ilvl="4" w:tentative="1">
+      <w:start w:val="1"/>
+      <w:numFmt w:val="bullet"/>
+      <w:lvlText w:val=""/>
+      <w:lvlJc w:val="left"/>
+      <w:pPr>
+        <w:tabs>
+          <w:tab w:val="num" w:pos="3600"/>
+        </w:tabs>
+        <w:ind w:left="3600" w:hanging="360"/>
+      </w:pPr>
+      <w:rPr>
+        <w:rFonts w:ascii="Symbol" w:hAnsi="Symbol" w:hint="default"/>
+        <w:sz w:val="20"/>
+      </w:rPr>
+    </w:lvl>
+    <w:lvl w:ilvl="5" w:tentative="1">
+      <w:start w:val="1"/>
+      <w:numFmt w:val="bullet"/>
+      <w:lvlText w:val=""/>
+      <w:lvlJc w:val="left"/>
+      <w:pPr>
+        <w:tabs>
+          <w:tab w:val="num" w:pos="4320"/>
+        </w:tabs>
+        <w:ind w:left="4320" w:hanging="360"/>
+      </w:pPr>
+      <w:rPr>
+        <w:rFonts w:ascii="Symbol" w:hAnsi="Symbol" w:hint="default"/>
+        <w:sz w:val="20"/>
+      </w:rPr>
+    </w:lvl>
+    <w:lvl w:ilvl="6" w:tentative="1">
+      <w:start w:val="1"/>
+      <w:numFmt w:val="bullet"/>
+      <w:lvlText w:val=""/>
+      <w:lvlJc w:val="left"/>
+      <w:pPr>
+        <w:tabs>
+          <w:tab w:val="num" w:pos="5040"/>
+        </w:tabs>
+        <w:ind w:left="5040" w:hanging="360"/>
+      </w:pPr>
+      <w:rPr>
+        <w:rFonts w:ascii="Symbol" w:hAnsi="Symbol" w:hint="default"/>
+        <w:sz w:val="20"/>
+      </w:rPr>
+    </w:lvl>
+    <w:lvl w:ilvl="7" w:tentative="1">
+      <w:start w:val="1"/>
+      <w:numFmt w:val="bullet"/>
+      <w:lvlText w:val=""/>
+      <w:lvlJc w:val="left"/>
+      <w:pPr>
+        <w:tabs>
+          <w:tab w:val="num" w:pos="5760"/>
+        </w:tabs>
+        <w:ind w:left="5760" w:hanging="360"/>
+      </w:pPr>
+      <w:rPr>
+        <w:rFonts w:ascii="Symbol" w:hAnsi="Symbol" w:hint="default"/>
+        <w:sz w:val="20"/>
+      </w:rPr>
+    </w:lvl>
+    <w:lvl w:ilvl="8" w:tentative="1">
+      <w:start w:val="1"/>
+      <w:numFmt w:val="bullet"/>
+      <w:lvlText w:val=""/>
+      <w:lvlJc w:val="left"/>
+      <w:pPr>
+        <w:tabs>
+          <w:tab w:val="num" w:pos="6480"/>
+        </w:tabs>
+        <w:ind w:left="6480" w:hanging="360"/>
+      </w:pPr>
+      <w:rPr>
+        <w:rFonts w:ascii="Symbol" w:hAnsi="Symbol" w:hint="default"/>
+        <w:sz w:val="20"/>
+      </w:rPr>
+    </w:lvl>
+  </w:abstractNum>
   <w:num w:numId="1" w16cid:durableId="2069306487">
     <w:abstractNumId w:val="0"/>
+  </w:num>
+  <w:num w:numId="2" w16cid:durableId="710350994">
+    <w:abstractNumId w:val="1"/>
   </w:num>
 </w:numbering>
 </file>
@@ -1378,7 +1667,6 @@
   <w:style w:type="character" w:default="1" w:styleId="Absatz-Standardschriftart">
     <w:name w:val="Default Paragraph Font"/>
     <w:uiPriority w:val="1"/>
-    <w:semiHidden/>
     <w:unhideWhenUsed/>
   </w:style>
   <w:style w:type="table" w:default="1" w:styleId="NormaleTabelle">

</xml_diff>